<commit_message>
bug fix:bugs related to hyperlinks fixed
</commit_message>
<xml_diff>
--- a/temp.docx
+++ b/temp.docx
@@ -5,31 +5,7 @@
     <w:p>
       <w:pPr>
         <w:pStyle w:val="normal0"/>
-        <w:ind w:right="-270"/>
-        <w:rPr>
-          <w:rFonts w:ascii="Calibri" w:eastAsia="Calibri" w:hAnsi="Calibri" w:cs="Calibri"/>
-          <w:b/>
-          <w:sz w:val="32"/>
-          <w:szCs w:val="32"/>
-        </w:rPr>
-      </w:pPr>
-    </w:p>
-    <w:p>
-      <w:pPr>
-        <w:pStyle w:val="normal0"/>
-        <w:ind w:right="-270"/>
-        <w:jc w:val="center"/>
-        <w:rPr>
-          <w:rFonts w:ascii="Calibri" w:eastAsia="Calibri" w:hAnsi="Calibri" w:cs="Calibri"/>
-          <w:b/>
-          <w:sz w:val="32"/>
-          <w:szCs w:val="32"/>
-        </w:rPr>
-      </w:pPr>
-    </w:p>
-    <w:p>
-      <w:pPr>
-        <w:pStyle w:val="normal0"/>
+        <w:spacing w:before="240"/>
         <w:ind w:right="-270"/>
         <w:jc w:val="center"/>
         <w:rPr>
@@ -557,13 +533,22 @@
           <w:sz w:val="28"/>
           <w:szCs w:val="28"/>
         </w:rPr>
-        <w:t xml:space="preserve"> %}Databases</w:t>
-      </w:r>
-      <w:r>
-        <w:rPr>
-          <w:rFonts w:ascii="Calibri" w:eastAsia="Calibri" w:hAnsi="Calibri" w:cs="Calibri"/>
-          <w:sz w:val="28"/>
-          <w:szCs w:val="28"/>
+        <w:t xml:space="preserve"> %}</w:t>
+      </w:r>
+      <w:r>
+        <w:rPr>
+          <w:rFonts w:ascii="Calibri" w:eastAsia="Calibri" w:hAnsi="Calibri" w:cs="Calibri"/>
+          <w:b/>
+          <w:sz w:val="28"/>
+          <w:szCs w:val="28"/>
+        </w:rPr>
+        <w:t>Databases</w:t>
+      </w:r>
+      <w:r>
+        <w:rPr>
+          <w:rFonts w:ascii="Calibri" w:eastAsia="Calibri" w:hAnsi="Calibri" w:cs="Calibri"/>
+          <w:sz w:val="24"/>
+          <w:szCs w:val="24"/>
         </w:rPr>
         <w:t>: {</w:t>
       </w:r>
@@ -571,8 +556,8 @@
       <w:r>
         <w:rPr>
           <w:rFonts w:ascii="Calibri" w:eastAsia="Calibri" w:hAnsi="Calibri" w:cs="Calibri"/>
-          <w:sz w:val="28"/>
-          <w:szCs w:val="28"/>
+          <w:sz w:val="24"/>
+          <w:szCs w:val="24"/>
         </w:rPr>
         <w:t xml:space="preserve">{ </w:t>
       </w:r>
@@ -580,8 +565,8 @@
       <w:r>
         <w:rPr>
           <w:rFonts w:ascii="Calibri" w:eastAsia="Calibri" w:hAnsi="Calibri" w:cs="Calibri"/>
-          <w:sz w:val="28"/>
-          <w:szCs w:val="28"/>
+          <w:sz w:val="24"/>
+          <w:szCs w:val="24"/>
         </w:rPr>
         <w:t>skills.databases</w:t>
       </w:r>
@@ -590,8 +575,8 @@
       <w:r>
         <w:rPr>
           <w:rFonts w:ascii="Calibri" w:eastAsia="Calibri" w:hAnsi="Calibri" w:cs="Calibri"/>
-          <w:sz w:val="28"/>
-          <w:szCs w:val="28"/>
+          <w:sz w:val="24"/>
+          <w:szCs w:val="24"/>
         </w:rPr>
         <w:t xml:space="preserve"> }}</w:t>
       </w:r>
@@ -635,15 +620,6 @@
         </w:rPr>
         <w:t xml:space="preserve"> %}</w:t>
       </w:r>
-      <w:r>
-        <w:rPr>
-          <w:rFonts w:ascii="Calibri" w:eastAsia="Calibri" w:hAnsi="Calibri" w:cs="Calibri"/>
-          <w:b/>
-          <w:sz w:val="28"/>
-          <w:szCs w:val="28"/>
-        </w:rPr>
-        <w:t xml:space="preserve"> </w:t>
-      </w:r>
       <w:proofErr w:type="gramStart"/>
       <w:r>
         <w:rPr>
@@ -681,17 +657,6 @@
         </w:rPr>
         <w:t>}}</w:t>
       </w:r>
-    </w:p>
-    <w:p>
-      <w:pPr>
-        <w:pStyle w:val="normal0"/>
-        <w:spacing w:line="240" w:lineRule="auto"/>
-        <w:rPr>
-          <w:rFonts w:ascii="Calibri" w:eastAsia="Calibri" w:hAnsi="Calibri" w:cs="Calibri"/>
-          <w:sz w:val="24"/>
-          <w:szCs w:val="24"/>
-        </w:rPr>
-      </w:pPr>
     </w:p>
     <w:p>
       <w:pPr>
@@ -699,6 +664,7 @@
         <w:pBdr>
           <w:bottom w:val="single" w:sz="12" w:space="2" w:color="000000"/>
         </w:pBdr>
+        <w:spacing w:before="240"/>
         <w:rPr>
           <w:rFonts w:ascii="Calibri" w:eastAsia="Calibri" w:hAnsi="Calibri" w:cs="Calibri"/>
           <w:b/>
@@ -706,6 +672,7 @@
           <w:szCs w:val="32"/>
         </w:rPr>
       </w:pPr>
+      <w:proofErr w:type="gramStart"/>
       <w:r>
         <w:rPr>
           <w:rFonts w:ascii="Calibri" w:eastAsia="Calibri" w:hAnsi="Calibri" w:cs="Calibri"/>
@@ -715,6 +682,25 @@
         </w:rPr>
         <w:t>PROJECTS</w:t>
       </w:r>
+      <w:r>
+        <w:rPr>
+          <w:rFonts w:ascii="Calibri" w:eastAsia="Calibri" w:hAnsi="Calibri" w:cs="Calibri"/>
+          <w:b/>
+          <w:sz w:val="32"/>
+          <w:szCs w:val="32"/>
+        </w:rPr>
+        <w:t>{</w:t>
+      </w:r>
+      <w:proofErr w:type="gramEnd"/>
+      <w:r>
+        <w:rPr>
+          <w:rFonts w:ascii="Calibri" w:eastAsia="Calibri" w:hAnsi="Calibri" w:cs="Calibri"/>
+          <w:b/>
+          <w:sz w:val="32"/>
+          <w:szCs w:val="32"/>
+        </w:rPr>
+        <w:t>% for project in projects %}</w:t>
+      </w:r>
     </w:p>
     <w:p>
       <w:pPr>
@@ -734,8 +720,9 @@
           <w:sz w:val="28"/>
           <w:szCs w:val="28"/>
         </w:rPr>
-        <w:t>{% for project in projects %}{</w:t>
-      </w:r>
+        <w:t>{{</w:t>
+      </w:r>
+      <w:proofErr w:type="spellStart"/>
       <w:proofErr w:type="gramStart"/>
       <w:r>
         <w:rPr>
@@ -744,19 +731,18 @@
           <w:sz w:val="28"/>
           <w:szCs w:val="28"/>
         </w:rPr>
-        <w:t xml:space="preserve">{ </w:t>
-      </w:r>
-      <w:proofErr w:type="spellStart"/>
-      <w:r>
-        <w:rPr>
-          <w:rFonts w:ascii="Calibri" w:eastAsia="Calibri" w:hAnsi="Calibri" w:cs="Calibri"/>
-          <w:b/>
-          <w:sz w:val="28"/>
-          <w:szCs w:val="28"/>
-        </w:rPr>
         <w:t>project.title</w:t>
       </w:r>
       <w:proofErr w:type="spellEnd"/>
+      <w:r>
+        <w:rPr>
+          <w:rFonts w:ascii="Calibri" w:eastAsia="Calibri" w:hAnsi="Calibri" w:cs="Calibri"/>
+          <w:b/>
+          <w:sz w:val="28"/>
+          <w:szCs w:val="28"/>
+        </w:rPr>
+        <w:t xml:space="preserve"> }</w:t>
+      </w:r>
       <w:proofErr w:type="gramEnd"/>
       <w:r>
         <w:rPr>
@@ -765,7 +751,7 @@
           <w:sz w:val="28"/>
           <w:szCs w:val="28"/>
         </w:rPr>
-        <w:t xml:space="preserve"> }} - </w:t>
+        <w:t xml:space="preserve">} - </w:t>
       </w:r>
       <w:r>
         <w:rPr>
@@ -830,64 +816,77 @@
         </w:rPr>
         <w:t>project.summary</w:t>
       </w:r>
+      <w:r>
+        <w:rPr>
+          <w:rFonts w:ascii="Calibri" w:eastAsia="Calibri" w:hAnsi="Calibri" w:cs="Calibri"/>
+        </w:rPr>
+        <w:t>.rstrip</w:t>
+      </w:r>
       <w:proofErr w:type="spellEnd"/>
       <w:proofErr w:type="gramEnd"/>
       <w:r>
         <w:rPr>
           <w:rFonts w:ascii="Calibri" w:eastAsia="Calibri" w:hAnsi="Calibri" w:cs="Calibri"/>
         </w:rPr>
+        <w:t>()</w:t>
+      </w:r>
+      <w:r>
+        <w:rPr>
+          <w:rFonts w:ascii="Calibri" w:eastAsia="Calibri" w:hAnsi="Calibri" w:cs="Calibri"/>
+        </w:rPr>
         <w:t xml:space="preserve"> }}  </w:t>
+      </w:r>
+      <w:r>
+        <w:rPr>
+          <w:rFonts w:ascii="Calibri" w:eastAsia="Calibri" w:hAnsi="Calibri" w:cs="Calibri"/>
+          <w:b/>
+          <w:sz w:val="28"/>
+          <w:szCs w:val="28"/>
+        </w:rPr>
+        <w:t xml:space="preserve">{% </w:t>
+      </w:r>
+      <w:proofErr w:type="spellStart"/>
+      <w:r>
+        <w:rPr>
+          <w:rFonts w:ascii="Calibri" w:eastAsia="Calibri" w:hAnsi="Calibri" w:cs="Calibri"/>
+          <w:b/>
+          <w:sz w:val="28"/>
+          <w:szCs w:val="28"/>
+        </w:rPr>
+        <w:t>endfor</w:t>
+      </w:r>
+      <w:proofErr w:type="spellEnd"/>
+      <w:r>
+        <w:rPr>
+          <w:rFonts w:ascii="Calibri" w:eastAsia="Calibri" w:hAnsi="Calibri" w:cs="Calibri"/>
+          <w:b/>
+          <w:sz w:val="28"/>
+          <w:szCs w:val="28"/>
+        </w:rPr>
+        <w:t xml:space="preserve"> %}</w:t>
       </w:r>
     </w:p>
     <w:p>
       <w:pPr>
         <w:pStyle w:val="NormalWeb"/>
-        <w:spacing w:before="0" w:beforeAutospacing="0" w:after="0" w:afterAutospacing="0"/>
-        <w:rPr>
-          <w:rFonts w:ascii="Calibri" w:eastAsia="Calibri" w:hAnsi="Calibri" w:cs="Calibri"/>
-        </w:rPr>
-      </w:pPr>
-      <w:r>
-        <w:rPr>
-          <w:rFonts w:ascii="Calibri" w:eastAsia="Calibri" w:hAnsi="Calibri" w:cs="Calibri"/>
-          <w:b/>
-          <w:sz w:val="28"/>
-          <w:szCs w:val="28"/>
-        </w:rPr>
-        <w:t xml:space="preserve">{% </w:t>
-      </w:r>
-      <w:proofErr w:type="spellStart"/>
-      <w:r>
-        <w:rPr>
-          <w:rFonts w:ascii="Calibri" w:eastAsia="Calibri" w:hAnsi="Calibri" w:cs="Calibri"/>
-          <w:b/>
-          <w:sz w:val="28"/>
-          <w:szCs w:val="28"/>
-        </w:rPr>
-        <w:t>endfor</w:t>
-      </w:r>
-      <w:proofErr w:type="spellEnd"/>
-      <w:r>
-        <w:rPr>
-          <w:rFonts w:ascii="Calibri" w:eastAsia="Calibri" w:hAnsi="Calibri" w:cs="Calibri"/>
-          <w:b/>
-          <w:sz w:val="28"/>
-          <w:szCs w:val="28"/>
-        </w:rPr>
-        <w:t xml:space="preserve"> %}</w:t>
-      </w:r>
-    </w:p>
-    <w:p>
-      <w:pPr>
-        <w:pStyle w:val="NormalWeb"/>
         <w:spacing w:before="240" w:beforeAutospacing="0" w:after="0" w:afterAutospacing="0"/>
+        <w:rPr>
+          <w:rFonts w:ascii="Calibri" w:eastAsia="Calibri" w:hAnsi="Calibri" w:cs="Calibri"/>
+          <w:b/>
+          <w:sz w:val="28"/>
+          <w:szCs w:val="28"/>
+        </w:rPr>
+      </w:pPr>
+      <w:r>
         <w:rPr>
           <w:rFonts w:ascii="Calibri" w:eastAsia="Calibri" w:hAnsi="Calibri" w:cs="Calibri"/>
           <w:b/>
           <w:sz w:val="32"/>
           <w:szCs w:val="32"/>
         </w:rPr>
-      </w:pPr>
+        <w:t>{% if experiences %}</w:t>
+      </w:r>
+      <w:proofErr w:type="gramStart"/>
       <w:r>
         <w:rPr>
           <w:rFonts w:ascii="Calibri" w:eastAsia="Calibri" w:hAnsi="Calibri" w:cs="Calibri"/>
@@ -895,20 +894,9 @@
           <w:sz w:val="32"/>
           <w:szCs w:val="32"/>
         </w:rPr>
-        <w:t>{% if experiences %}EXPERIENCE</w:t>
-      </w:r>
-    </w:p>
-    <w:p>
-      <w:pPr>
-        <w:pStyle w:val="NormalWeb"/>
-        <w:spacing w:before="0" w:beforeAutospacing="0" w:after="0" w:afterAutospacing="0"/>
-        <w:rPr>
-          <w:rFonts w:ascii="Calibri" w:eastAsia="Calibri" w:hAnsi="Calibri" w:cs="Calibri"/>
-          <w:b/>
-          <w:sz w:val="2"/>
-          <w:szCs w:val="2"/>
-        </w:rPr>
-      </w:pPr>
+        <w:t>EXPERIENCE</w:t>
+      </w:r>
+      <w:proofErr w:type="gramEnd"/>
       <w:r>
         <w:rPr>
           <w:rFonts w:ascii="Calibri" w:eastAsia="Calibri" w:hAnsi="Calibri" w:cs="Calibri"/>
@@ -920,45 +908,326 @@
           <v:rect id="_x0000_i1025" style="width:521.75pt;height:1pt;mso-position-vertical:absolute" o:hrpct="991" o:hralign="center" o:hrstd="t" o:hrnoshade="t" o:hr="t" fillcolor="black [3213]" stroked="f"/>
         </w:pict>
       </w:r>
+      <w:r>
+        <w:rPr>
+          <w:rFonts w:ascii="Calibri" w:eastAsia="Calibri" w:hAnsi="Calibri" w:cs="Calibri"/>
+          <w:b/>
+          <w:sz w:val="28"/>
+          <w:szCs w:val="28"/>
+        </w:rPr>
+        <w:t>{% for exp in experiences</w:t>
+      </w:r>
+      <w:r>
+        <w:rPr>
+          <w:rFonts w:ascii="Calibri" w:eastAsia="Calibri" w:hAnsi="Calibri" w:cs="Calibri"/>
+          <w:b/>
+          <w:sz w:val="28"/>
+          <w:szCs w:val="28"/>
+        </w:rPr>
+        <w:t xml:space="preserve"> </w:t>
+      </w:r>
+      <w:r>
+        <w:rPr>
+          <w:rFonts w:ascii="Calibri" w:eastAsia="Calibri" w:hAnsi="Calibri" w:cs="Calibri"/>
+          <w:b/>
+          <w:sz w:val="28"/>
+          <w:szCs w:val="28"/>
+        </w:rPr>
+        <w:t>%}</w:t>
+      </w:r>
     </w:p>
     <w:p>
       <w:pPr>
-        <w:rPr>
-          <w:rFonts w:ascii="Calibri" w:eastAsia="Calibri" w:hAnsi="Calibri" w:cs="Calibri"/>
-          <w:b/>
-          <w:sz w:val="28"/>
-          <w:szCs w:val="28"/>
-        </w:rPr>
-      </w:pPr>
-      <w:r>
-        <w:rPr>
-          <w:rFonts w:ascii="Calibri" w:eastAsia="Calibri" w:hAnsi="Calibri" w:cs="Calibri"/>
-          <w:b/>
-          <w:sz w:val="28"/>
-          <w:szCs w:val="28"/>
-        </w:rPr>
-        <w:t>{% for exp in experiences %}{{</w:t>
+        <w:pStyle w:val="NormalWeb"/>
+        <w:spacing w:before="0" w:beforeAutospacing="0" w:after="0" w:afterAutospacing="0"/>
+        <w:rPr>
+          <w:rFonts w:ascii="Calibri" w:eastAsia="Calibri" w:hAnsi="Calibri" w:cs="Calibri"/>
+          <w:b/>
+          <w:sz w:val="2"/>
+          <w:szCs w:val="2"/>
+        </w:rPr>
+      </w:pPr>
+    </w:p>
+    <w:tbl>
+      <w:tblPr>
+        <w:tblStyle w:val="TableGrid"/>
+        <w:tblW w:w="0" w:type="auto"/>
+        <w:tblBorders>
+          <w:top w:val="single" w:sz="4" w:space="0" w:color="FFFFFF" w:themeColor="background1"/>
+          <w:left w:val="single" w:sz="4" w:space="0" w:color="FFFFFF" w:themeColor="background1"/>
+          <w:bottom w:val="single" w:sz="4" w:space="0" w:color="FFFFFF" w:themeColor="background1"/>
+          <w:right w:val="single" w:sz="4" w:space="0" w:color="FFFFFF" w:themeColor="background1"/>
+          <w:insideH w:val="single" w:sz="4" w:space="0" w:color="FFFFFF" w:themeColor="background1"/>
+          <w:insideV w:val="single" w:sz="4" w:space="0" w:color="FFFFFF" w:themeColor="background1"/>
+        </w:tblBorders>
+        <w:tblLook w:val="04A0"/>
+      </w:tblPr>
+      <w:tblGrid>
+        <w:gridCol w:w="5373"/>
+        <w:gridCol w:w="5373"/>
+      </w:tblGrid>
+      <w:tr>
+        <w:tc>
+          <w:tcPr>
+            <w:tcW w:w="5373" w:type="dxa"/>
+          </w:tcPr>
+          <w:p>
+            <w:pPr>
+              <w:rPr>
+                <w:rFonts w:ascii="Calibri" w:eastAsia="Calibri" w:hAnsi="Calibri" w:cs="Calibri"/>
+                <w:b/>
+                <w:sz w:val="28"/>
+                <w:szCs w:val="28"/>
+              </w:rPr>
+            </w:pPr>
+            <w:r>
+              <w:rPr>
+                <w:rFonts w:ascii="Calibri" w:eastAsia="Calibri" w:hAnsi="Calibri" w:cs="Calibri"/>
+                <w:b/>
+                <w:sz w:val="28"/>
+                <w:szCs w:val="28"/>
+              </w:rPr>
+              <w:t>{{</w:t>
+            </w:r>
+            <w:proofErr w:type="spellStart"/>
+            <w:r>
+              <w:rPr>
+                <w:rFonts w:ascii="Calibri" w:eastAsia="Calibri" w:hAnsi="Calibri" w:cs="Calibri"/>
+                <w:b/>
+                <w:sz w:val="28"/>
+                <w:szCs w:val="28"/>
+              </w:rPr>
+              <w:t>exp.role</w:t>
+            </w:r>
+            <w:proofErr w:type="spellEnd"/>
+            <w:r>
+              <w:rPr>
+                <w:rFonts w:ascii="Calibri" w:eastAsia="Calibri" w:hAnsi="Calibri" w:cs="Calibri"/>
+                <w:b/>
+                <w:sz w:val="28"/>
+                <w:szCs w:val="28"/>
+              </w:rPr>
+              <w:t>}}</w:t>
+            </w:r>
+            <w:r>
+              <w:rPr>
+                <w:rFonts w:ascii="Calibri" w:eastAsia="Calibri" w:hAnsi="Calibri" w:cs="Calibri"/>
+                <w:b/>
+                <w:sz w:val="32"/>
+                <w:szCs w:val="32"/>
+              </w:rPr>
+              <w:t xml:space="preserve"> - </w:t>
+            </w:r>
+            <w:r>
+              <w:rPr>
+                <w:rFonts w:ascii="Calibri" w:eastAsia="Calibri" w:hAnsi="Calibri" w:cs="Calibri"/>
+                <w:b/>
+                <w:sz w:val="28"/>
+                <w:szCs w:val="28"/>
+              </w:rPr>
+              <w:t>{{</w:t>
+            </w:r>
+            <w:proofErr w:type="spellStart"/>
+            <w:r>
+              <w:rPr>
+                <w:rFonts w:ascii="Calibri" w:eastAsia="Calibri" w:hAnsi="Calibri" w:cs="Calibri"/>
+                <w:b/>
+                <w:sz w:val="28"/>
+                <w:szCs w:val="28"/>
+              </w:rPr>
+              <w:t>exp.company</w:t>
+            </w:r>
+            <w:proofErr w:type="spellEnd"/>
+            <w:r>
+              <w:rPr>
+                <w:rFonts w:ascii="Calibri" w:eastAsia="Calibri" w:hAnsi="Calibri" w:cs="Calibri"/>
+                <w:b/>
+                <w:sz w:val="28"/>
+                <w:szCs w:val="28"/>
+              </w:rPr>
+              <w:t>}}</w:t>
+            </w:r>
+          </w:p>
+        </w:tc>
+        <w:tc>
+          <w:tcPr>
+            <w:tcW w:w="5373" w:type="dxa"/>
+          </w:tcPr>
+          <w:p>
+            <w:pPr>
+              <w:jc w:val="right"/>
+              <w:rPr>
+                <w:rFonts w:ascii="Calibri" w:eastAsia="Calibri" w:hAnsi="Calibri" w:cs="Calibri"/>
+                <w:b/>
+                <w:sz w:val="28"/>
+                <w:szCs w:val="28"/>
+              </w:rPr>
+            </w:pPr>
+            <w:r>
+              <w:rPr>
+                <w:rFonts w:ascii="Calibri" w:eastAsia="Calibri" w:hAnsi="Calibri" w:cs="Calibri"/>
+                <w:b/>
+                <w:sz w:val="28"/>
+                <w:szCs w:val="28"/>
+              </w:rPr>
+              <w:t>({{</w:t>
+            </w:r>
+            <w:proofErr w:type="spellStart"/>
+            <w:r>
+              <w:rPr>
+                <w:rFonts w:ascii="Calibri" w:eastAsia="Calibri" w:hAnsi="Calibri" w:cs="Calibri"/>
+                <w:b/>
+                <w:sz w:val="28"/>
+                <w:szCs w:val="28"/>
+              </w:rPr>
+              <w:t>exp.duration</w:t>
+            </w:r>
+            <w:proofErr w:type="spellEnd"/>
+            <w:r>
+              <w:rPr>
+                <w:rFonts w:ascii="Calibri" w:eastAsia="Calibri" w:hAnsi="Calibri" w:cs="Calibri"/>
+                <w:b/>
+                <w:sz w:val="28"/>
+                <w:szCs w:val="28"/>
+              </w:rPr>
+              <w:t>}})</w:t>
+            </w:r>
+          </w:p>
+        </w:tc>
+      </w:tr>
+    </w:tbl>
+    <w:p>
+      <w:pPr>
+        <w:ind w:left="720"/>
+        <w:rPr>
+          <w:rFonts w:ascii="Calibri" w:eastAsia="Calibri" w:hAnsi="Calibri" w:cs="Calibri"/>
+          <w:sz w:val="24"/>
+          <w:szCs w:val="24"/>
+        </w:rPr>
+      </w:pPr>
+      <w:r>
+        <w:rPr>
+          <w:rFonts w:ascii="Calibri" w:eastAsia="Calibri" w:hAnsi="Calibri" w:cs="Calibri"/>
+          <w:sz w:val="24"/>
+          <w:szCs w:val="24"/>
+        </w:rPr>
+        <w:t>{{</w:t>
       </w:r>
       <w:proofErr w:type="spellStart"/>
-      <w:r>
-        <w:rPr>
-          <w:rFonts w:ascii="Calibri" w:eastAsia="Calibri" w:hAnsi="Calibri" w:cs="Calibri"/>
-          <w:b/>
-          <w:sz w:val="28"/>
-          <w:szCs w:val="28"/>
-        </w:rPr>
-        <w:t>exp.role</w:t>
+      <w:proofErr w:type="gramStart"/>
+      <w:r>
+        <w:rPr>
+          <w:rFonts w:ascii="Calibri" w:eastAsia="Calibri" w:hAnsi="Calibri" w:cs="Calibri"/>
+          <w:sz w:val="24"/>
+          <w:szCs w:val="24"/>
+        </w:rPr>
+        <w:t>exp.desc</w:t>
+      </w:r>
+      <w:r>
+        <w:rPr>
+          <w:rFonts w:ascii="Calibri" w:eastAsia="Calibri" w:hAnsi="Calibri" w:cs="Calibri"/>
+          <w:sz w:val="24"/>
+          <w:szCs w:val="24"/>
+        </w:rPr>
+        <w:t>.rstrip</w:t>
       </w:r>
       <w:proofErr w:type="spellEnd"/>
       <w:r>
         <w:rPr>
           <w:rFonts w:ascii="Calibri" w:eastAsia="Calibri" w:hAnsi="Calibri" w:cs="Calibri"/>
-          <w:b/>
-          <w:sz w:val="28"/>
-          <w:szCs w:val="28"/>
+          <w:sz w:val="24"/>
+          <w:szCs w:val="24"/>
+        </w:rPr>
+        <w:t>(</w:t>
+      </w:r>
+      <w:proofErr w:type="gramEnd"/>
+      <w:r>
+        <w:rPr>
+          <w:rFonts w:ascii="Calibri" w:eastAsia="Calibri" w:hAnsi="Calibri" w:cs="Calibri"/>
+          <w:sz w:val="24"/>
+          <w:szCs w:val="24"/>
+        </w:rPr>
+        <w:t>)</w:t>
+      </w:r>
+      <w:r>
+        <w:rPr>
+          <w:rFonts w:ascii="Calibri" w:eastAsia="Calibri" w:hAnsi="Calibri" w:cs="Calibri"/>
+          <w:sz w:val="24"/>
+          <w:szCs w:val="24"/>
         </w:rPr>
         <w:t>}}</w:t>
       </w:r>
+    </w:p>
+    <w:p>
+      <w:pPr>
+        <w:rPr>
+          <w:rFonts w:ascii="Calibri" w:eastAsia="Calibri" w:hAnsi="Calibri" w:cs="Calibri"/>
+          <w:b/>
+          <w:sz w:val="28"/>
+          <w:szCs w:val="28"/>
+        </w:rPr>
+      </w:pPr>
+      <w:r>
+        <w:rPr>
+          <w:rFonts w:ascii="Calibri" w:eastAsia="Calibri" w:hAnsi="Calibri" w:cs="Calibri"/>
+          <w:b/>
+          <w:sz w:val="28"/>
+          <w:szCs w:val="28"/>
+        </w:rPr>
+        <w:t xml:space="preserve">{% </w:t>
+      </w:r>
+      <w:r>
+        <w:rPr>
+          <w:rFonts w:ascii="Calibri" w:eastAsia="Calibri" w:hAnsi="Calibri" w:cs="Calibri"/>
+          <w:b/>
+          <w:sz w:val="28"/>
+          <w:szCs w:val="28"/>
+        </w:rPr>
+        <w:t xml:space="preserve"> </w:t>
+      </w:r>
+      <w:r>
+        <w:rPr>
+          <w:rFonts w:ascii="Calibri" w:eastAsia="Calibri" w:hAnsi="Calibri" w:cs="Calibri"/>
+          <w:b/>
+          <w:sz w:val="28"/>
+          <w:szCs w:val="28"/>
+        </w:rPr>
+        <w:t xml:space="preserve">endfor %}{% </w:t>
+      </w:r>
+      <w:proofErr w:type="spellStart"/>
+      <w:r>
+        <w:rPr>
+          <w:rFonts w:ascii="Calibri" w:eastAsia="Calibri" w:hAnsi="Calibri" w:cs="Calibri"/>
+          <w:b/>
+          <w:sz w:val="28"/>
+          <w:szCs w:val="28"/>
+        </w:rPr>
+        <w:t>endif</w:t>
+      </w:r>
+      <w:proofErr w:type="spellEnd"/>
+      <w:r>
+        <w:rPr>
+          <w:rFonts w:ascii="Calibri" w:eastAsia="Calibri" w:hAnsi="Calibri" w:cs="Calibri"/>
+          <w:b/>
+          <w:sz w:val="28"/>
+          <w:szCs w:val="28"/>
+        </w:rPr>
+        <w:t xml:space="preserve"> %}</w:t>
+      </w:r>
+    </w:p>
+    <w:p>
+      <w:pPr>
+        <w:pBdr>
+          <w:bottom w:val="single" w:sz="12" w:space="1" w:color="auto"/>
+        </w:pBdr>
+        <w:spacing w:before="240"/>
+        <w:rPr>
+          <w:rFonts w:ascii="Calibri" w:eastAsia="Calibri" w:hAnsi="Calibri" w:cs="Calibri"/>
+          <w:b/>
+          <w:sz w:val="2"/>
+          <w:szCs w:val="2"/>
+        </w:rPr>
+      </w:pPr>
       <w:r>
         <w:rPr>
           <w:rFonts w:ascii="Calibri" w:eastAsia="Calibri" w:hAnsi="Calibri" w:cs="Calibri"/>
@@ -966,532 +1235,277 @@
           <w:sz w:val="32"/>
           <w:szCs w:val="32"/>
         </w:rPr>
-        <w:t xml:space="preserve"> - </w:t>
-      </w:r>
-      <w:r>
-        <w:rPr>
-          <w:rFonts w:ascii="Calibri" w:eastAsia="Calibri" w:hAnsi="Calibri" w:cs="Calibri"/>
-          <w:b/>
-          <w:sz w:val="28"/>
-          <w:szCs w:val="28"/>
-        </w:rPr>
-        <w:t>{{</w:t>
-      </w:r>
-      <w:proofErr w:type="spellStart"/>
-      <w:r>
-        <w:rPr>
-          <w:rFonts w:ascii="Calibri" w:eastAsia="Calibri" w:hAnsi="Calibri" w:cs="Calibri"/>
-          <w:b/>
-          <w:sz w:val="28"/>
-          <w:szCs w:val="28"/>
-        </w:rPr>
-        <w:t>exp.company</w:t>
-      </w:r>
-      <w:proofErr w:type="spellEnd"/>
-      <w:r>
-        <w:rPr>
-          <w:rFonts w:ascii="Calibri" w:eastAsia="Calibri" w:hAnsi="Calibri" w:cs="Calibri"/>
-          <w:b/>
-          <w:sz w:val="28"/>
-          <w:szCs w:val="28"/>
-        </w:rPr>
-        <w:t>}} ({{</w:t>
-      </w:r>
-      <w:proofErr w:type="spellStart"/>
-      <w:r>
-        <w:rPr>
-          <w:rFonts w:ascii="Calibri" w:eastAsia="Calibri" w:hAnsi="Calibri" w:cs="Calibri"/>
-          <w:b/>
-          <w:sz w:val="28"/>
-          <w:szCs w:val="28"/>
-        </w:rPr>
-        <w:t>exp.duration</w:t>
-      </w:r>
-      <w:proofErr w:type="spellEnd"/>
-      <w:r>
-        <w:rPr>
-          <w:rFonts w:ascii="Calibri" w:eastAsia="Calibri" w:hAnsi="Calibri" w:cs="Calibri"/>
-          <w:b/>
-          <w:sz w:val="28"/>
-          <w:szCs w:val="28"/>
-        </w:rPr>
-        <w:t>}})</w:t>
+        <w:t>EDUCATION</w:t>
       </w:r>
     </w:p>
     <w:p>
       <w:pPr>
-        <w:ind w:left="720"/>
-        <w:rPr>
-          <w:rFonts w:ascii="Calibri" w:eastAsia="Calibri" w:hAnsi="Calibri" w:cs="Calibri"/>
-          <w:sz w:val="24"/>
-          <w:szCs w:val="24"/>
-        </w:rPr>
-      </w:pPr>
-      <w:r>
-        <w:rPr>
-          <w:rFonts w:ascii="Calibri" w:eastAsia="Calibri" w:hAnsi="Calibri" w:cs="Calibri"/>
-          <w:sz w:val="24"/>
-          <w:szCs w:val="24"/>
-        </w:rPr>
-        <w:t>{{</w:t>
+        <w:rPr>
+          <w:rFonts w:ascii="Calibri" w:eastAsia="Calibri" w:hAnsi="Calibri" w:cs="Calibri"/>
+          <w:b/>
+          <w:sz w:val="24"/>
+          <w:szCs w:val="24"/>
+        </w:rPr>
+      </w:pPr>
+      <w:r>
+        <w:rPr>
+          <w:rFonts w:ascii="Calibri" w:hAnsi="Calibri" w:cs="Calibri"/>
+          <w:b/>
+        </w:rPr>
+        <w:t xml:space="preserve">{% for </w:t>
       </w:r>
       <w:proofErr w:type="spellStart"/>
       <w:r>
         <w:rPr>
-          <w:rFonts w:ascii="Calibri" w:eastAsia="Calibri" w:hAnsi="Calibri" w:cs="Calibri"/>
-          <w:sz w:val="24"/>
-          <w:szCs w:val="24"/>
-        </w:rPr>
-        <w:t>exp.desc</w:t>
+          <w:rFonts w:ascii="Calibri" w:hAnsi="Calibri" w:cs="Calibri"/>
+          <w:b/>
+        </w:rPr>
+        <w:t>edu</w:t>
       </w:r>
       <w:proofErr w:type="spellEnd"/>
       <w:r>
         <w:rPr>
-          <w:rFonts w:ascii="Calibri" w:eastAsia="Calibri" w:hAnsi="Calibri" w:cs="Calibri"/>
-          <w:sz w:val="24"/>
-          <w:szCs w:val="24"/>
-        </w:rPr>
-        <w:t>}}</w:t>
+          <w:rFonts w:ascii="Calibri" w:hAnsi="Calibri" w:cs="Calibri"/>
+          <w:b/>
+        </w:rPr>
+        <w:t xml:space="preserve"> in educations %}</w:t>
       </w:r>
     </w:p>
-    <w:p>
-      <w:pPr>
-        <w:rPr>
-          <w:rFonts w:ascii="Calibri" w:eastAsia="Calibri" w:hAnsi="Calibri" w:cs="Calibri"/>
-          <w:b/>
-          <w:sz w:val="24"/>
-          <w:szCs w:val="24"/>
-        </w:rPr>
-      </w:pPr>
-      <w:r>
-        <w:rPr>
-          <w:rFonts w:ascii="Calibri" w:eastAsia="Calibri" w:hAnsi="Calibri" w:cs="Calibri"/>
-          <w:b/>
-          <w:sz w:val="28"/>
-          <w:szCs w:val="28"/>
-        </w:rPr>
-        <w:t xml:space="preserve">{% </w:t>
-      </w:r>
-      <w:proofErr w:type="spellStart"/>
-      <w:r>
-        <w:rPr>
-          <w:rFonts w:ascii="Calibri" w:eastAsia="Calibri" w:hAnsi="Calibri" w:cs="Calibri"/>
-          <w:b/>
-          <w:sz w:val="28"/>
-          <w:szCs w:val="28"/>
-        </w:rPr>
-        <w:t>endfor</w:t>
-      </w:r>
-      <w:proofErr w:type="spellEnd"/>
-      <w:r>
-        <w:rPr>
-          <w:rFonts w:ascii="Calibri" w:eastAsia="Calibri" w:hAnsi="Calibri" w:cs="Calibri"/>
-          <w:b/>
-          <w:sz w:val="28"/>
-          <w:szCs w:val="28"/>
-        </w:rPr>
-        <w:t xml:space="preserve"> %}{% </w:t>
-      </w:r>
-      <w:proofErr w:type="spellStart"/>
-      <w:r>
-        <w:rPr>
-          <w:rFonts w:ascii="Calibri" w:eastAsia="Calibri" w:hAnsi="Calibri" w:cs="Calibri"/>
-          <w:b/>
-          <w:sz w:val="28"/>
-          <w:szCs w:val="28"/>
-        </w:rPr>
-        <w:t>endif</w:t>
-      </w:r>
-      <w:proofErr w:type="spellEnd"/>
-      <w:r>
-        <w:rPr>
-          <w:rFonts w:ascii="Calibri" w:eastAsia="Calibri" w:hAnsi="Calibri" w:cs="Calibri"/>
-          <w:b/>
-          <w:sz w:val="28"/>
-          <w:szCs w:val="28"/>
-        </w:rPr>
-        <w:t xml:space="preserve"> %}</w:t>
-      </w:r>
-    </w:p>
-    <w:p>
-      <w:pPr>
-        <w:pStyle w:val="normal0"/>
-        <w:pBdr>
-          <w:bottom w:val="single" w:sz="12" w:space="0" w:color="000000"/>
-        </w:pBdr>
-        <w:spacing w:before="240"/>
-        <w:rPr>
-          <w:rFonts w:ascii="Calibri" w:eastAsia="Calibri" w:hAnsi="Calibri" w:cs="Calibri"/>
-          <w:sz w:val="24"/>
-          <w:szCs w:val="24"/>
-        </w:rPr>
-      </w:pPr>
-      <w:r>
-        <w:rPr>
-          <w:rFonts w:ascii="Calibri" w:eastAsia="Calibri" w:hAnsi="Calibri" w:cs="Calibri"/>
-          <w:b/>
-          <w:sz w:val="32"/>
-          <w:szCs w:val="32"/>
-        </w:rPr>
-        <w:t>EDUCATION</w:t>
-      </w:r>
-      <w:r>
-        <w:rPr>
-          <w:rFonts w:ascii="Calibri" w:eastAsia="Calibri" w:hAnsi="Calibri" w:cs="Calibri"/>
-          <w:b/>
-          <w:sz w:val="28"/>
-          <w:szCs w:val="28"/>
-        </w:rPr>
-        <w:t xml:space="preserve"> </w:t>
-      </w:r>
-    </w:p>
-    <w:p>
-      <w:pPr>
-        <w:pStyle w:val="NormalWeb"/>
-        <w:spacing w:before="0" w:beforeAutospacing="0" w:after="0" w:afterAutospacing="0"/>
-        <w:rPr>
-          <w:rFonts w:ascii="Calibri" w:eastAsia="Calibri" w:hAnsi="Calibri" w:cs="Calibri"/>
-          <w:b/>
-          <w:sz w:val="28"/>
-          <w:szCs w:val="28"/>
-        </w:rPr>
-      </w:pPr>
-      <w:r>
-        <w:rPr>
-          <w:rFonts w:ascii="Calibri" w:eastAsia="Calibri" w:hAnsi="Calibri" w:cs="Calibri"/>
-          <w:b/>
-          <w:sz w:val="28"/>
-          <w:szCs w:val="28"/>
-        </w:rPr>
-        <w:t xml:space="preserve">{% for </w:t>
-      </w:r>
-      <w:proofErr w:type="spellStart"/>
-      <w:r>
-        <w:rPr>
-          <w:rFonts w:ascii="Calibri" w:eastAsia="Calibri" w:hAnsi="Calibri" w:cs="Calibri"/>
-          <w:b/>
-          <w:sz w:val="28"/>
-          <w:szCs w:val="28"/>
-        </w:rPr>
-        <w:t>edu</w:t>
-      </w:r>
-      <w:proofErr w:type="spellEnd"/>
-      <w:r>
-        <w:rPr>
-          <w:rFonts w:ascii="Calibri" w:eastAsia="Calibri" w:hAnsi="Calibri" w:cs="Calibri"/>
-          <w:b/>
-          <w:sz w:val="28"/>
-          <w:szCs w:val="28"/>
-        </w:rPr>
-        <w:t xml:space="preserve"> in </w:t>
-      </w:r>
-      <w:r>
-        <w:rPr>
-          <w:rFonts w:ascii="Calibri" w:eastAsia="Calibri" w:hAnsi="Calibri" w:cs="Calibri"/>
-          <w:b/>
-          <w:sz w:val="28"/>
-          <w:szCs w:val="28"/>
-        </w:rPr>
-        <w:t>educations</w:t>
-      </w:r>
-      <w:r>
-        <w:rPr>
-          <w:rFonts w:ascii="Calibri" w:eastAsia="Calibri" w:hAnsi="Calibri" w:cs="Calibri"/>
-          <w:b/>
-          <w:sz w:val="28"/>
-          <w:szCs w:val="28"/>
-        </w:rPr>
-        <w:t xml:space="preserve"> %}</w:t>
-      </w:r>
-      <w:r>
-        <w:rPr>
-          <w:rFonts w:ascii="Calibri" w:eastAsia="Calibri" w:hAnsi="Calibri" w:cs="Calibri"/>
-          <w:b/>
-          <w:sz w:val="28"/>
-          <w:szCs w:val="28"/>
-        </w:rPr>
-        <w:t>{</w:t>
-      </w:r>
-      <w:proofErr w:type="gramStart"/>
-      <w:r>
-        <w:rPr>
-          <w:rFonts w:ascii="Calibri" w:eastAsia="Calibri" w:hAnsi="Calibri" w:cs="Calibri"/>
-          <w:b/>
-          <w:sz w:val="28"/>
-          <w:szCs w:val="28"/>
-        </w:rPr>
-        <w:t xml:space="preserve">{ </w:t>
-      </w:r>
-      <w:proofErr w:type="spellStart"/>
-      <w:r>
-        <w:rPr>
-          <w:rFonts w:ascii="Calibri" w:eastAsia="Calibri" w:hAnsi="Calibri" w:cs="Calibri"/>
-          <w:b/>
-          <w:sz w:val="28"/>
-          <w:szCs w:val="28"/>
-        </w:rPr>
-        <w:t>edu.school</w:t>
-      </w:r>
-      <w:proofErr w:type="spellEnd"/>
-      <w:proofErr w:type="gramEnd"/>
-      <w:r>
-        <w:rPr>
-          <w:rFonts w:ascii="Calibri" w:eastAsia="Calibri" w:hAnsi="Calibri" w:cs="Calibri"/>
-          <w:b/>
-          <w:sz w:val="28"/>
-          <w:szCs w:val="28"/>
-        </w:rPr>
-        <w:t xml:space="preserve"> }} </w:t>
-      </w:r>
-      <w:r>
-        <w:rPr>
-          <w:rFonts w:ascii="Calibri" w:eastAsia="Calibri" w:hAnsi="Calibri" w:cs="Calibri"/>
-          <w:b/>
-          <w:sz w:val="28"/>
-          <w:szCs w:val="28"/>
-        </w:rPr>
-        <w:t xml:space="preserve"> </w:t>
-      </w:r>
-      <w:r>
-        <w:rPr>
-          <w:rFonts w:ascii="Calibri" w:eastAsia="Calibri" w:hAnsi="Calibri" w:cs="Calibri"/>
-          <w:b/>
-          <w:sz w:val="28"/>
-          <w:szCs w:val="28"/>
-        </w:rPr>
-        <w:tab/>
-      </w:r>
-      <w:r>
-        <w:rPr>
-          <w:rFonts w:ascii="Calibri" w:eastAsia="Calibri" w:hAnsi="Calibri" w:cs="Calibri"/>
-          <w:b/>
-          <w:sz w:val="28"/>
-          <w:szCs w:val="28"/>
-        </w:rPr>
-        <w:tab/>
-      </w:r>
-      <w:r>
-        <w:rPr>
-          <w:rFonts w:ascii="Calibri" w:eastAsia="Calibri" w:hAnsi="Calibri" w:cs="Calibri"/>
-          <w:b/>
-          <w:sz w:val="28"/>
-          <w:szCs w:val="28"/>
-        </w:rPr>
-        <w:tab/>
-      </w:r>
-      <w:r>
-        <w:rPr>
-          <w:rFonts w:ascii="Calibri" w:eastAsia="Calibri" w:hAnsi="Calibri" w:cs="Calibri"/>
-          <w:b/>
-          <w:sz w:val="28"/>
-          <w:szCs w:val="28"/>
-        </w:rPr>
-        <w:tab/>
-      </w:r>
-      <w:r>
-        <w:rPr>
-          <w:rFonts w:ascii="Calibri" w:eastAsia="Calibri" w:hAnsi="Calibri" w:cs="Calibri"/>
-          <w:b/>
-          <w:sz w:val="28"/>
-          <w:szCs w:val="28"/>
-        </w:rPr>
-        <w:tab/>
-      </w:r>
-      <w:r>
-        <w:rPr>
-          <w:rFonts w:ascii="Calibri" w:eastAsia="Calibri" w:hAnsi="Calibri" w:cs="Calibri"/>
-          <w:b/>
-          <w:sz w:val="28"/>
-          <w:szCs w:val="28"/>
-        </w:rPr>
-        <w:tab/>
-      </w:r>
-      <w:r>
-        <w:rPr>
-          <w:rFonts w:ascii="Calibri" w:eastAsia="Calibri" w:hAnsi="Calibri" w:cs="Calibri"/>
-          <w:b/>
-          <w:sz w:val="28"/>
-          <w:szCs w:val="28"/>
-        </w:rPr>
-        <w:tab/>
-      </w:r>
-      <w:r>
-        <w:rPr>
-          <w:rFonts w:ascii="Calibri" w:eastAsia="Calibri" w:hAnsi="Calibri" w:cs="Calibri"/>
-          <w:b/>
-          <w:sz w:val="28"/>
-          <w:szCs w:val="28"/>
-        </w:rPr>
-        <w:tab/>
-      </w:r>
-      <w:r>
-        <w:rPr>
-          <w:rFonts w:ascii="Calibri" w:eastAsia="Calibri" w:hAnsi="Calibri" w:cs="Calibri"/>
-          <w:b/>
-          <w:sz w:val="28"/>
-          <w:szCs w:val="28"/>
-        </w:rPr>
-        <w:tab/>
-        <w:t xml:space="preserve">      </w:t>
-      </w:r>
-      <w:r>
-        <w:rPr>
-          <w:rFonts w:ascii="Calibri" w:eastAsia="Calibri" w:hAnsi="Calibri" w:cs="Calibri"/>
-          <w:b/>
-          <w:sz w:val="28"/>
-          <w:szCs w:val="28"/>
-        </w:rPr>
-        <w:t>(</w:t>
-      </w:r>
-      <w:r>
-        <w:rPr>
-          <w:rFonts w:ascii="Calibri" w:eastAsia="Calibri" w:hAnsi="Calibri" w:cs="Calibri"/>
-          <w:b/>
-          <w:sz w:val="28"/>
-          <w:szCs w:val="28"/>
-        </w:rPr>
-        <w:t>{{</w:t>
-      </w:r>
-      <w:proofErr w:type="spellStart"/>
-      <w:r>
-        <w:rPr>
-          <w:rFonts w:ascii="Calibri" w:eastAsia="Calibri" w:hAnsi="Calibri" w:cs="Calibri"/>
-          <w:b/>
-          <w:sz w:val="28"/>
-          <w:szCs w:val="28"/>
-        </w:rPr>
-        <w:t>edu.edu_year</w:t>
-      </w:r>
-      <w:proofErr w:type="spellEnd"/>
-      <w:r>
-        <w:rPr>
-          <w:rFonts w:ascii="Calibri" w:eastAsia="Calibri" w:hAnsi="Calibri" w:cs="Calibri"/>
-          <w:b/>
-          <w:sz w:val="28"/>
-          <w:szCs w:val="28"/>
-        </w:rPr>
-        <w:t>}}</w:t>
-      </w:r>
-      <w:r>
-        <w:rPr>
-          <w:rFonts w:ascii="Calibri" w:eastAsia="Calibri" w:hAnsi="Calibri" w:cs="Calibri"/>
-          <w:b/>
-          <w:sz w:val="28"/>
-          <w:szCs w:val="28"/>
-        </w:rPr>
-        <w:t>)</w:t>
-      </w:r>
-    </w:p>
-    <w:p>
-      <w:pPr>
-        <w:pStyle w:val="NormalWeb"/>
-        <w:spacing w:before="0" w:beforeAutospacing="0" w:after="0" w:afterAutospacing="0"/>
-        <w:rPr>
-          <w:rFonts w:ascii="Calibri" w:eastAsia="Calibri" w:hAnsi="Calibri" w:cs="Calibri"/>
-          <w:b/>
-        </w:rPr>
-      </w:pPr>
-      <w:r>
-        <w:rPr>
-          <w:rFonts w:ascii="Calibri" w:eastAsia="Calibri" w:hAnsi="Calibri" w:cs="Calibri"/>
-          <w:b/>
-          <w:i/>
-        </w:rPr>
-        <w:t>{{</w:t>
-      </w:r>
-      <w:proofErr w:type="spellStart"/>
-      <w:r>
-        <w:rPr>
-          <w:rFonts w:ascii="Calibri" w:eastAsia="Calibri" w:hAnsi="Calibri" w:cs="Calibri"/>
-          <w:b/>
-          <w:i/>
-        </w:rPr>
-        <w:t>edu.degree</w:t>
-      </w:r>
-      <w:proofErr w:type="spellEnd"/>
-      <w:r>
-        <w:rPr>
-          <w:rFonts w:ascii="Calibri" w:eastAsia="Calibri" w:hAnsi="Calibri" w:cs="Calibri"/>
-          <w:b/>
-          <w:i/>
-        </w:rPr>
-        <w:t>}}</w:t>
-      </w:r>
-      <w:r>
-        <w:rPr>
-          <w:rFonts w:ascii="Calibri" w:eastAsia="Calibri" w:hAnsi="Calibri" w:cs="Calibri"/>
-          <w:b/>
-        </w:rPr>
-        <w:t xml:space="preserve">  </w:t>
-      </w:r>
-      <w:r>
-        <w:rPr>
-          <w:rFonts w:ascii="Calibri" w:eastAsia="Calibri" w:hAnsi="Calibri" w:cs="Calibri"/>
-          <w:b/>
-        </w:rPr>
-        <w:tab/>
-      </w:r>
-      <w:r>
-        <w:rPr>
-          <w:rFonts w:ascii="Calibri" w:eastAsia="Calibri" w:hAnsi="Calibri" w:cs="Calibri"/>
-          <w:b/>
-        </w:rPr>
-        <w:tab/>
-      </w:r>
-      <w:r>
-        <w:rPr>
-          <w:rFonts w:ascii="Calibri" w:eastAsia="Calibri" w:hAnsi="Calibri" w:cs="Calibri"/>
-          <w:b/>
-        </w:rPr>
-        <w:tab/>
-      </w:r>
-      <w:r>
-        <w:rPr>
-          <w:rFonts w:ascii="Calibri" w:eastAsia="Calibri" w:hAnsi="Calibri" w:cs="Calibri"/>
-          <w:b/>
-        </w:rPr>
-        <w:t>{</w:t>
-      </w:r>
-      <w:proofErr w:type="gramStart"/>
-      <w:r>
-        <w:rPr>
-          <w:rFonts w:ascii="Calibri" w:eastAsia="Calibri" w:hAnsi="Calibri" w:cs="Calibri"/>
-          <w:b/>
-        </w:rPr>
-        <w:t xml:space="preserve">{ </w:t>
-      </w:r>
-      <w:proofErr w:type="spellStart"/>
-      <w:r>
-        <w:rPr>
-          <w:rFonts w:ascii="Calibri" w:eastAsia="Calibri" w:hAnsi="Calibri" w:cs="Calibri"/>
-          <w:b/>
-        </w:rPr>
-        <w:t>edu.</w:t>
-      </w:r>
-      <w:r>
-        <w:rPr>
-          <w:rFonts w:ascii="Calibri" w:eastAsia="Calibri" w:hAnsi="Calibri" w:cs="Calibri"/>
-          <w:b/>
-        </w:rPr>
-        <w:t>s</w:t>
-      </w:r>
-      <w:r>
-        <w:rPr>
-          <w:rFonts w:ascii="Calibri" w:eastAsia="Calibri" w:hAnsi="Calibri" w:cs="Calibri"/>
-          <w:b/>
-        </w:rPr>
-        <w:t>core</w:t>
-      </w:r>
-      <w:proofErr w:type="spellEnd"/>
-      <w:proofErr w:type="gramEnd"/>
-      <w:r>
-        <w:rPr>
-          <w:rFonts w:ascii="Calibri" w:eastAsia="Calibri" w:hAnsi="Calibri" w:cs="Calibri"/>
-          <w:b/>
-        </w:rPr>
-        <w:t xml:space="preserve"> }}  </w:t>
-      </w:r>
-    </w:p>
+    <w:tbl>
+      <w:tblPr>
+        <w:tblStyle w:val="TableGrid"/>
+        <w:tblW w:w="0" w:type="auto"/>
+        <w:tblBorders>
+          <w:top w:val="single" w:sz="4" w:space="0" w:color="FFFFFF" w:themeColor="background1"/>
+          <w:left w:val="single" w:sz="4" w:space="0" w:color="FFFFFF" w:themeColor="background1"/>
+          <w:bottom w:val="single" w:sz="4" w:space="0" w:color="FFFFFF" w:themeColor="background1"/>
+          <w:right w:val="single" w:sz="4" w:space="0" w:color="FFFFFF" w:themeColor="background1"/>
+          <w:insideH w:val="single" w:sz="4" w:space="0" w:color="FFFFFF" w:themeColor="background1"/>
+          <w:insideV w:val="single" w:sz="4" w:space="0" w:color="FFFFFF" w:themeColor="background1"/>
+        </w:tblBorders>
+        <w:tblLook w:val="04A0"/>
+      </w:tblPr>
+      <w:tblGrid>
+        <w:gridCol w:w="5373"/>
+        <w:gridCol w:w="5373"/>
+      </w:tblGrid>
+      <w:tr>
+        <w:tc>
+          <w:tcPr>
+            <w:tcW w:w="5373" w:type="dxa"/>
+          </w:tcPr>
+          <w:p>
+            <w:pPr>
+              <w:pStyle w:val="NormalWeb"/>
+              <w:spacing w:before="0" w:beforeAutospacing="0" w:after="0" w:afterAutospacing="0"/>
+              <w:rPr>
+                <w:rFonts w:ascii="Calibri" w:eastAsia="Calibri" w:hAnsi="Calibri" w:cs="Calibri"/>
+                <w:b/>
+                <w:sz w:val="28"/>
+                <w:szCs w:val="28"/>
+              </w:rPr>
+            </w:pPr>
+            <w:r>
+              <w:rPr>
+                <w:rFonts w:ascii="Calibri" w:eastAsia="Calibri" w:hAnsi="Calibri" w:cs="Calibri"/>
+                <w:b/>
+                <w:sz w:val="28"/>
+                <w:szCs w:val="28"/>
+              </w:rPr>
+              <w:t>{{</w:t>
+            </w:r>
+            <w:proofErr w:type="spellStart"/>
+            <w:r>
+              <w:rPr>
+                <w:rFonts w:ascii="Calibri" w:eastAsia="Calibri" w:hAnsi="Calibri" w:cs="Calibri"/>
+                <w:b/>
+                <w:sz w:val="28"/>
+                <w:szCs w:val="28"/>
+              </w:rPr>
+              <w:t>edu.school</w:t>
+            </w:r>
+            <w:proofErr w:type="spellEnd"/>
+            <w:r>
+              <w:rPr>
+                <w:rFonts w:ascii="Calibri" w:eastAsia="Calibri" w:hAnsi="Calibri" w:cs="Calibri"/>
+                <w:b/>
+                <w:sz w:val="28"/>
+                <w:szCs w:val="28"/>
+              </w:rPr>
+              <w:t xml:space="preserve"> }}</w:t>
+            </w:r>
+          </w:p>
+          <w:p>
+            <w:pPr>
+              <w:pStyle w:val="NormalWeb"/>
+              <w:spacing w:before="0" w:beforeAutospacing="0" w:after="0" w:afterAutospacing="0"/>
+              <w:rPr>
+                <w:rFonts w:ascii="Calibri" w:eastAsia="Calibri" w:hAnsi="Calibri" w:cs="Calibri"/>
+                <w:b/>
+                <w:sz w:val="28"/>
+                <w:szCs w:val="28"/>
+              </w:rPr>
+            </w:pPr>
+            <w:r>
+              <w:rPr>
+                <w:rFonts w:ascii="Calibri" w:eastAsia="Calibri" w:hAnsi="Calibri" w:cs="Calibri"/>
+                <w:b/>
+                <w:i/>
+              </w:rPr>
+              <w:t>{{</w:t>
+            </w:r>
+            <w:proofErr w:type="spellStart"/>
+            <w:r>
+              <w:rPr>
+                <w:rFonts w:ascii="Calibri" w:eastAsia="Calibri" w:hAnsi="Calibri" w:cs="Calibri"/>
+                <w:b/>
+                <w:i/>
+              </w:rPr>
+              <w:t>edu.degree</w:t>
+            </w:r>
+            <w:proofErr w:type="spellEnd"/>
+            <w:r>
+              <w:rPr>
+                <w:rFonts w:ascii="Calibri" w:eastAsia="Calibri" w:hAnsi="Calibri" w:cs="Calibri"/>
+                <w:b/>
+                <w:i/>
+              </w:rPr>
+              <w:t>}}</w:t>
+            </w:r>
+            <w:r>
+              <w:rPr>
+                <w:rFonts w:ascii="Calibri" w:eastAsia="Calibri" w:hAnsi="Calibri" w:cs="Calibri"/>
+                <w:b/>
+              </w:rPr>
+              <w:t xml:space="preserve">  </w:t>
+            </w:r>
+            <w:r>
+              <w:rPr>
+                <w:rFonts w:ascii="Calibri" w:eastAsia="Calibri" w:hAnsi="Calibri" w:cs="Calibri"/>
+                <w:b/>
+              </w:rPr>
+              <w:tab/>
+            </w:r>
+            <w:r>
+              <w:rPr>
+                <w:rFonts w:ascii="Calibri" w:eastAsia="Calibri" w:hAnsi="Calibri" w:cs="Calibri"/>
+                <w:b/>
+              </w:rPr>
+              <w:tab/>
+            </w:r>
+            <w:r>
+              <w:rPr>
+                <w:rFonts w:ascii="Calibri" w:eastAsia="Calibri" w:hAnsi="Calibri" w:cs="Calibri"/>
+                <w:b/>
+              </w:rPr>
+              <w:tab/>
+            </w:r>
+            <w:r>
+              <w:rPr>
+                <w:rFonts w:ascii="Calibri" w:eastAsia="Calibri" w:hAnsi="Calibri" w:cs="Calibri"/>
+                <w:b/>
+              </w:rPr>
+              <w:t xml:space="preserve"> </w:t>
+            </w:r>
+          </w:p>
+        </w:tc>
+        <w:tc>
+          <w:tcPr>
+            <w:tcW w:w="5373" w:type="dxa"/>
+          </w:tcPr>
+          <w:p>
+            <w:pPr>
+              <w:pStyle w:val="NormalWeb"/>
+              <w:spacing w:before="0" w:beforeAutospacing="0" w:after="0" w:afterAutospacing="0"/>
+              <w:jc w:val="right"/>
+              <w:rPr>
+                <w:rFonts w:ascii="Calibri" w:eastAsia="Calibri" w:hAnsi="Calibri" w:cs="Calibri"/>
+                <w:b/>
+                <w:sz w:val="28"/>
+                <w:szCs w:val="28"/>
+              </w:rPr>
+            </w:pPr>
+            <w:r>
+              <w:rPr>
+                <w:rFonts w:ascii="Calibri" w:eastAsia="Calibri" w:hAnsi="Calibri" w:cs="Calibri"/>
+                <w:b/>
+                <w:sz w:val="28"/>
+                <w:szCs w:val="28"/>
+              </w:rPr>
+              <w:t>({{</w:t>
+            </w:r>
+            <w:proofErr w:type="spellStart"/>
+            <w:r>
+              <w:rPr>
+                <w:rFonts w:ascii="Calibri" w:eastAsia="Calibri" w:hAnsi="Calibri" w:cs="Calibri"/>
+                <w:b/>
+                <w:sz w:val="28"/>
+                <w:szCs w:val="28"/>
+              </w:rPr>
+              <w:t>edu.edu_year</w:t>
+            </w:r>
+            <w:proofErr w:type="spellEnd"/>
+            <w:r>
+              <w:rPr>
+                <w:rFonts w:ascii="Calibri" w:eastAsia="Calibri" w:hAnsi="Calibri" w:cs="Calibri"/>
+                <w:b/>
+                <w:sz w:val="28"/>
+                <w:szCs w:val="28"/>
+              </w:rPr>
+              <w:t>}})</w:t>
+            </w:r>
+          </w:p>
+          <w:p>
+            <w:pPr>
+              <w:pStyle w:val="NormalWeb"/>
+              <w:spacing w:before="0" w:beforeAutospacing="0" w:after="0" w:afterAutospacing="0"/>
+              <w:jc w:val="right"/>
+              <w:rPr>
+                <w:rFonts w:ascii="Calibri" w:eastAsia="Calibri" w:hAnsi="Calibri" w:cs="Calibri"/>
+                <w:b/>
+              </w:rPr>
+            </w:pPr>
+            <w:r>
+              <w:rPr>
+                <w:rFonts w:ascii="Calibri" w:eastAsia="Calibri" w:hAnsi="Calibri" w:cs="Calibri"/>
+                <w:b/>
+              </w:rPr>
+              <w:t xml:space="preserve">{{ </w:t>
+            </w:r>
+            <w:proofErr w:type="spellStart"/>
+            <w:r>
+              <w:rPr>
+                <w:rFonts w:ascii="Calibri" w:eastAsia="Calibri" w:hAnsi="Calibri" w:cs="Calibri"/>
+                <w:b/>
+              </w:rPr>
+              <w:t>edu.</w:t>
+            </w:r>
+            <w:r>
+              <w:rPr>
+                <w:rFonts w:ascii="Calibri" w:eastAsia="Calibri" w:hAnsi="Calibri" w:cs="Calibri"/>
+                <w:b/>
+              </w:rPr>
+              <w:t>s</w:t>
+            </w:r>
+            <w:r>
+              <w:rPr>
+                <w:rFonts w:ascii="Calibri" w:eastAsia="Calibri" w:hAnsi="Calibri" w:cs="Calibri"/>
+                <w:b/>
+              </w:rPr>
+              <w:t>core</w:t>
+            </w:r>
+            <w:proofErr w:type="spellEnd"/>
+            <w:r>
+              <w:rPr>
+                <w:rFonts w:ascii="Calibri" w:eastAsia="Calibri" w:hAnsi="Calibri" w:cs="Calibri"/>
+                <w:b/>
+              </w:rPr>
+              <w:t xml:space="preserve"> }}  </w:t>
+            </w:r>
+          </w:p>
+        </w:tc>
+      </w:tr>
+    </w:tbl>
     <w:p>
       <w:pPr>
         <w:pStyle w:val="NormalWeb"/>
@@ -1569,7 +1583,7 @@
     </w:p>
     <w:sectPr>
       <w:pgSz w:w="12240" w:h="15840"/>
-      <w:pgMar w:top="0" w:right="990" w:bottom="990" w:left="720" w:header="288" w:footer="288" w:gutter="0"/>
+      <w:pgMar w:top="426" w:right="990" w:bottom="990" w:left="720" w:header="288" w:footer="288" w:gutter="0"/>
       <w:pgNumType w:start="1"/>
       <w:cols w:space="720"/>
     </w:sectPr>
@@ -2313,6 +2327,42 @@
       <w:szCs w:val="24"/>
     </w:rPr>
   </w:style>
+  <w:style w:type="table" w:styleId="TableGrid">
+    <w:name w:val="Table Grid"/>
+    <w:basedOn w:val="TableNormal"/>
+    <w:uiPriority w:val="59"/>
+    <w:rsid w:val="00290365"/>
+    <w:pPr>
+      <w:spacing w:line="240" w:lineRule="auto"/>
+    </w:pPr>
+    <w:tblPr>
+      <w:tblInd w:w="0" w:type="dxa"/>
+      <w:tblBorders>
+        <w:top w:val="single" w:sz="4" w:space="0" w:color="000000" w:themeColor="text1"/>
+        <w:left w:val="single" w:sz="4" w:space="0" w:color="000000" w:themeColor="text1"/>
+        <w:bottom w:val="single" w:sz="4" w:space="0" w:color="000000" w:themeColor="text1"/>
+        <w:right w:val="single" w:sz="4" w:space="0" w:color="000000" w:themeColor="text1"/>
+        <w:insideH w:val="single" w:sz="4" w:space="0" w:color="000000" w:themeColor="text1"/>
+        <w:insideV w:val="single" w:sz="4" w:space="0" w:color="000000" w:themeColor="text1"/>
+      </w:tblBorders>
+      <w:tblCellMar>
+        <w:top w:w="0" w:type="dxa"/>
+        <w:left w:w="108" w:type="dxa"/>
+        <w:bottom w:w="0" w:type="dxa"/>
+        <w:right w:w="108" w:type="dxa"/>
+      </w:tblCellMar>
+    </w:tblPr>
+  </w:style>
+  <w:style w:type="character" w:customStyle="1" w:styleId="enlighter-m1">
+    <w:name w:val="enlighter-m1"/>
+    <w:basedOn w:val="DefaultParagraphFont"/>
+    <w:rsid w:val="008056BB"/>
+  </w:style>
+  <w:style w:type="character" w:customStyle="1" w:styleId="enlighter-g1">
+    <w:name w:val="enlighter-g1"/>
+    <w:basedOn w:val="DefaultParagraphFont"/>
+    <w:rsid w:val="008056BB"/>
+  </w:style>
 </w:styles>
 </file>
 
@@ -2641,7 +2691,7 @@
 </file>
 
 <file path=customXml/itemProps1.xml><?xml version="1.0" encoding="utf-8"?>
-<ds:datastoreItem xmlns:ds="http://schemas.openxmlformats.org/officeDocument/2006/customXml" ds:itemID="{17A077E9-9E1E-4F90-8755-B9693EAC60E8}">
+<ds:datastoreItem xmlns:ds="http://schemas.openxmlformats.org/officeDocument/2006/customXml" ds:itemID="{3317E5F5-5C4F-4177-9946-BBAB28379596}">
   <ds:schemaRefs>
     <ds:schemaRef ds:uri="http://schemas.openxmlformats.org/officeDocument/2006/bibliography"/>
   </ds:schemaRefs>

</xml_diff>